<commit_message>
added some stuff and things
Node voltage and current loop examples got started.
</commit_message>
<xml_diff>
--- a/WebLectureNotesDoc.docx
+++ b/WebLectureNotesDoc.docx
@@ -45,10 +45,7 @@
       </w:r>
       <w:proofErr w:type="spellEnd"/>
       <w:r>
-        <w:t xml:space="preserve"> Community</w:t>
-      </w:r>
-      <w:r>
-        <w:t>. This is free and easy-to-use. Instructions for installing it below:</w:t>
+        <w:t xml:space="preserve"> Community. This is free and easy-to-use. Instructions for installing it below:</w:t>
       </w:r>
     </w:p>
     <w:p>
@@ -75,19 +72,7 @@
           <w:rPr>
             <w:rStyle w:val="Hyperlink"/>
           </w:rPr>
-          <w:t>https://v</w:t>
-        </w:r>
-        <w:r>
-          <w:rPr>
-            <w:rStyle w:val="Hyperlink"/>
-          </w:rPr>
-          <w:t>i</w:t>
-        </w:r>
-        <w:r>
-          <w:rPr>
-            <w:rStyle w:val="Hyperlink"/>
-          </w:rPr>
-          <w:t>sualstudio.microsoft.com/vs/community/</w:t>
+          <w:t>https://visualstudio.microsoft.com/vs/community/</w:t>
         </w:r>
       </w:hyperlink>
     </w:p>
@@ -118,10 +103,7 @@
         </w:numPr>
       </w:pPr>
       <w:r>
-        <w:t>Check the box with “</w:t>
-      </w:r>
-      <w:r>
-        <w:t>ASP.NET and web development”</w:t>
+        <w:t>Check the box with “ASP.NET and web development”</w:t>
       </w:r>
     </w:p>
     <w:p>
@@ -359,7 +341,65 @@
         </w:numPr>
       </w:pPr>
       <w:r>
-        <w:t xml:space="preserve">When you go under the “Notes,” “Quiz,” and “Examples” folders, you’ll find the existing classes. </w:t>
+        <w:t xml:space="preserve">IMPORTANT: </w:t>
+      </w:r>
+      <w:r>
+        <w:rPr>
+          <w:color w:val="FF0000"/>
+        </w:rPr>
+        <w:t xml:space="preserve">When creating new pages, go to the Solution Explorer on </w:t>
+      </w:r>
+      <w:proofErr w:type="spellStart"/>
+      <w:r>
+        <w:rPr>
+          <w:color w:val="FF0000"/>
+        </w:rPr>
+        <w:t>VisualStudio</w:t>
+      </w:r>
+      <w:proofErr w:type="spellEnd"/>
+      <w:r>
+        <w:rPr>
+          <w:color w:val="FF0000"/>
+        </w:rPr>
+        <w:t>, right click, go to Add, then click on “Web Form with Master Page.”</w:t>
+      </w:r>
+      <w:r>
+        <w:rPr>
+          <w:color w:val="FF0000"/>
+        </w:rPr>
+        <w:t xml:space="preserve"> </w:t>
+      </w:r>
+      <w:r>
+        <w:t>This is important to make use of</w:t>
+      </w:r>
+      <w:r>
+        <w:t xml:space="preserve"> the</w:t>
+      </w:r>
+      <w:r>
+        <w:t xml:space="preserve"> default formatting</w:t>
+      </w:r>
+      <w:r>
+        <w:t xml:space="preserve"> that was done</w:t>
+      </w:r>
+      <w:r>
+        <w:t>.</w:t>
+      </w:r>
+    </w:p>
+    <w:p>
+      <w:pPr>
+        <w:pStyle w:val="ListParagraph"/>
+        <w:numPr>
+          <w:ilvl w:val="0"/>
+          <w:numId w:val="3"/>
+        </w:numPr>
+      </w:pPr>
+      <w:r>
+        <w:t>When you go under the “N</w:t>
+      </w:r>
+      <w:bookmarkStart w:id="0" w:name="_GoBack"/>
+      <w:bookmarkEnd w:id="0"/>
+      <w:r>
+        <w:t xml:space="preserve">otes,” “Quiz,” and “Examples” folders, you’ll find the existing classes. </w:t>
       </w:r>
     </w:p>
     <w:p>
@@ -764,6 +804,7 @@
           <w:sz w:val="19"/>
           <w:szCs w:val="19"/>
         </w:rPr>
+        <w:lastRenderedPageBreak/>
         <w:tab/>
       </w:r>
       <w:r>
@@ -1024,7 +1065,6 @@
         </w:numPr>
       </w:pPr>
       <w:r>
-        <w:lastRenderedPageBreak/>
         <w:t xml:space="preserve">To include CSS on pages without </w:t>
       </w:r>
       <w:proofErr w:type="spellStart"/>
@@ -1317,8 +1357,6 @@
       <w:r>
         <w:t xml:space="preserve"> The comments on the first quiz and examples page are probably the most clear and detailed.</w:t>
       </w:r>
-      <w:bookmarkStart w:id="0" w:name="_GoBack"/>
-      <w:bookmarkEnd w:id="0"/>
     </w:p>
     <w:sectPr>
       <w:pgSz w:w="12240" w:h="15840"/>
@@ -1448,7 +1486,7 @@
   <w:abstractNum w:abstractNumId="1" w15:restartNumberingAfterBreak="0">
     <w:nsid w:val="521E0B91"/>
     <w:multiLevelType w:val="hybridMultilevel"/>
-    <w:tmpl w:val="F6A269B0"/>
+    <w:tmpl w:val="740A00EA"/>
     <w:lvl w:ilvl="0" w:tplc="04090001">
       <w:start w:val="1"/>
       <w:numFmt w:val="bullet"/>
@@ -2548,6 +2586,7 @@
   <w:style w:type="character" w:default="1" w:styleId="DefaultParagraphFont">
     <w:name w:val="Default Paragraph Font"/>
     <w:uiPriority w:val="1"/>
+    <w:semiHidden/>
     <w:unhideWhenUsed/>
   </w:style>
   <w:style w:type="table" w:default="1" w:styleId="TableNormal">

</xml_diff>